<commit_message>
europarl + promo material eo
</commit_message>
<xml_diff>
--- a/Esperanto/promo material/onepage-eo-dukolumna.docx
+++ b/Esperanto/promo material/onepage-eo-dukolumna.docx
@@ -18,13 +18,13 @@
           <wp:anchor distT="0" distB="0" distL="114300" distR="114300" simplePos="0" relativeHeight="251704320" behindDoc="1" locked="0" layoutInCell="1" allowOverlap="1" wp14:anchorId="67316EE3" wp14:editId="6E77D799">
             <wp:simplePos x="0" y="0"/>
             <wp:positionH relativeFrom="column">
-              <wp:posOffset>4748725</wp:posOffset>
+              <wp:posOffset>4744260</wp:posOffset>
             </wp:positionH>
             <wp:positionV relativeFrom="paragraph">
-              <wp:posOffset>-414753</wp:posOffset>
+              <wp:posOffset>-420918</wp:posOffset>
             </wp:positionV>
-            <wp:extent cx="1356285" cy="2313205"/>
-            <wp:effectExtent l="0" t="0" r="3175" b="0"/>
+            <wp:extent cx="1395796" cy="2380593"/>
+            <wp:effectExtent l="0" t="0" r="1270" b="0"/>
             <wp:wrapNone/>
             <wp:docPr id="17" name="Grafik 17"/>
             <wp:cNvGraphicFramePr>
@@ -52,7 +52,7 @@
                   <pic:spPr>
                     <a:xfrm>
                       <a:off x="0" y="0"/>
-                      <a:ext cx="1356285" cy="2313205"/>
+                      <a:ext cx="1407653" cy="2400815"/>
                     </a:xfrm>
                     <a:prstGeom prst="rect">
                       <a:avLst/>
@@ -163,6 +163,845 @@
       </w:r>
     </w:p>
     <w:p>
+      <w:bookmarkStart w:id="0" w:name="_GoBack"/>
+      <w:bookmarkEnd w:id="0"/>
+      <w:r>
+        <w:rPr>
+          <w:noProof/>
+          <w:color w:val="CA78CC"/>
+        </w:rPr>
+        <mc:AlternateContent>
+          <mc:Choice Requires="wps">
+            <w:drawing>
+              <wp:anchor distT="152400" distB="152400" distL="152400" distR="152400" simplePos="0" relativeHeight="251708416" behindDoc="0" locked="0" layoutInCell="1" allowOverlap="1" wp14:anchorId="4F4B81F1" wp14:editId="1EC4CB67">
+                <wp:simplePos x="0" y="0"/>
+                <wp:positionH relativeFrom="margin">
+                  <wp:posOffset>-420896</wp:posOffset>
+                </wp:positionH>
+                <wp:positionV relativeFrom="line">
+                  <wp:posOffset>1798320</wp:posOffset>
+                </wp:positionV>
+                <wp:extent cx="6423025" cy="702945"/>
+                <wp:effectExtent l="0" t="0" r="0" b="0"/>
+                <wp:wrapThrough wrapText="bothSides" distL="152400" distR="152400">
+                  <wp:wrapPolygon edited="1">
+                    <wp:start x="0" y="0"/>
+                    <wp:lineTo x="21600" y="0"/>
+                    <wp:lineTo x="21600" y="21600"/>
+                    <wp:lineTo x="0" y="21600"/>
+                    <wp:lineTo x="0" y="0"/>
+                  </wp:wrapPolygon>
+                </wp:wrapThrough>
+                <wp:docPr id="20" name="officeArt object"/>
+                <wp:cNvGraphicFramePr/>
+                <a:graphic xmlns:a="http://schemas.openxmlformats.org/drawingml/2006/main">
+                  <a:graphicData uri="http://schemas.microsoft.com/office/word/2010/wordprocessingShape">
+                    <wps:wsp>
+                      <wps:cNvSpPr txBox="1"/>
+                      <wps:spPr>
+                        <a:xfrm>
+                          <a:off x="0" y="0"/>
+                          <a:ext cx="6423025" cy="702945"/>
+                        </a:xfrm>
+                        <a:prstGeom prst="rect">
+                          <a:avLst/>
+                        </a:prstGeom>
+                        <a:noFill/>
+                        <a:ln w="12700" cap="flat">
+                          <a:noFill/>
+                          <a:miter lim="400000"/>
+                        </a:ln>
+                        <a:effectLst/>
+                      </wps:spPr>
+                      <wps:txbx>
+                        <w:txbxContent>
+                          <w:p>
+                            <w:pPr>
+                              <w:pStyle w:val="a"/>
+                              <w:spacing w:line="400" w:lineRule="exact"/>
+                              <w:jc w:val="both"/>
+                              <w:rPr>
+                                <w:rFonts w:ascii="Zilla Slab" w:hAnsi="Zilla Slab"/>
+                                <w:b/>
+                                <w:bCs/>
+                                <w:color w:val="3F3F3F"/>
+                                <w:spacing w:val="55"/>
+                                <w:sz w:val="30"/>
+                                <w:szCs w:val="30"/>
+                                <w:lang w:val="en-US"/>
+                                <w14:shadow w14:blurRad="177800" w14:dist="57150" w14:dir="5400000" w14:sx="100000" w14:sy="100000" w14:kx="0" w14:ky="0" w14:algn="tl">
+                                  <w14:srgbClr w14:val="FFFFFF"/>
+                                </w14:shadow>
+                              </w:rPr>
+                            </w:pPr>
+                            <w:r>
+                              <w:rPr>
+                                <w:rFonts w:ascii="Zilla Slab" w:hAnsi="Zilla Slab"/>
+                                <w:b/>
+                                <w:bCs/>
+                                <w:color w:val="3F3F3F"/>
+                                <w:spacing w:val="55"/>
+                                <w:sz w:val="30"/>
+                                <w:szCs w:val="30"/>
+                                <w:lang w:val="en-US"/>
+                                <w14:shadow w14:blurRad="177800" w14:dist="57150" w14:dir="5400000" w14:sx="100000" w14:sy="100000" w14:kx="0" w14:ky="0" w14:algn="tl">
+                                  <w14:srgbClr w14:val="FFFFFF"/>
+                                </w14:shadow>
+                              </w:rPr>
+                              <w:t xml:space="preserve">La </w:t>
+                            </w:r>
+                            <w:proofErr w:type="spellStart"/>
+                            <w:r>
+                              <w:rPr>
+                                <w:rFonts w:ascii="Zilla Slab" w:hAnsi="Zilla Slab"/>
+                                <w:b/>
+                                <w:bCs/>
+                                <w:color w:val="3F3F3F"/>
+                                <w:spacing w:val="55"/>
+                                <w:sz w:val="30"/>
+                                <w:szCs w:val="30"/>
+                                <w:lang w:val="en-US"/>
+                                <w14:shadow w14:blurRad="177800" w14:dist="57150" w14:dir="5400000" w14:sx="100000" w14:sy="100000" w14:kx="0" w14:ky="0" w14:algn="tl">
+                                  <w14:srgbClr w14:val="FFFFFF"/>
+                                </w14:shadow>
+                              </w:rPr>
+                              <w:t>projekto</w:t>
+                            </w:r>
+                            <w:proofErr w:type="spellEnd"/>
+                            <w:r>
+                              <w:rPr>
+                                <w:rFonts w:ascii="Zilla Slab" w:hAnsi="Zilla Slab"/>
+                                <w:b/>
+                                <w:bCs/>
+                                <w:color w:val="3F3F3F"/>
+                                <w:spacing w:val="55"/>
+                                <w:sz w:val="30"/>
+                                <w:szCs w:val="30"/>
+                                <w:lang w:val="en-US"/>
+                                <w14:shadow w14:blurRad="177800" w14:dist="57150" w14:dir="5400000" w14:sx="100000" w14:sy="100000" w14:kx="0" w14:ky="0" w14:algn="tl">
+                                  <w14:srgbClr w14:val="FFFFFF"/>
+                                </w14:shadow>
+                              </w:rPr>
+                              <w:t xml:space="preserve"> Common Voice </w:t>
+                            </w:r>
+                            <w:proofErr w:type="spellStart"/>
+                            <w:r>
+                              <w:rPr>
+                                <w:rFonts w:ascii="Zilla Slab" w:hAnsi="Zilla Slab"/>
+                                <w:b/>
+                                <w:bCs/>
+                                <w:color w:val="3F3F3F"/>
+                                <w:spacing w:val="55"/>
+                                <w:sz w:val="30"/>
+                                <w:szCs w:val="30"/>
+                                <w:lang w:val="en-US"/>
+                                <w14:shadow w14:blurRad="177800" w14:dist="57150" w14:dir="5400000" w14:sx="100000" w14:sy="100000" w14:kx="0" w14:ky="0" w14:algn="tl">
+                                  <w14:srgbClr w14:val="FFFFFF"/>
+                                </w14:shadow>
+                              </w:rPr>
+                              <w:t>estas</w:t>
+                            </w:r>
+                            <w:proofErr w:type="spellEnd"/>
+                            <w:r>
+                              <w:rPr>
+                                <w:rFonts w:ascii="Zilla Slab" w:hAnsi="Zilla Slab"/>
+                                <w:b/>
+                                <w:bCs/>
+                                <w:color w:val="3F3F3F"/>
+                                <w:spacing w:val="55"/>
+                                <w:sz w:val="30"/>
+                                <w:szCs w:val="30"/>
+                                <w:lang w:val="en-US"/>
+                                <w14:shadow w14:blurRad="177800" w14:dist="57150" w14:dir="5400000" w14:sx="100000" w14:sy="100000" w14:kx="0" w14:ky="0" w14:algn="tl">
+                                  <w14:srgbClr w14:val="FFFFFF"/>
+                                </w14:shadow>
+                              </w:rPr>
+                              <w:t xml:space="preserve"> </w:t>
+                            </w:r>
+                            <w:proofErr w:type="spellStart"/>
+                            <w:r>
+                              <w:rPr>
+                                <w:rFonts w:ascii="Zilla Slab" w:hAnsi="Zilla Slab"/>
+                                <w:b/>
+                                <w:bCs/>
+                                <w:color w:val="3F3F3F"/>
+                                <w:spacing w:val="55"/>
+                                <w:sz w:val="30"/>
+                                <w:szCs w:val="30"/>
+                                <w:lang w:val="en-US"/>
+                                <w14:shadow w14:blurRad="177800" w14:dist="57150" w14:dir="5400000" w14:sx="100000" w14:sy="100000" w14:kx="0" w14:ky="0" w14:algn="tl">
+                                  <w14:srgbClr w14:val="FFFFFF"/>
+                                </w14:shadow>
+                              </w:rPr>
+                              <w:t>iniciato</w:t>
+                            </w:r>
+                            <w:proofErr w:type="spellEnd"/>
+                            <w:r>
+                              <w:rPr>
+                                <w:rFonts w:ascii="Zilla Slab" w:hAnsi="Zilla Slab"/>
+                                <w:b/>
+                                <w:bCs/>
+                                <w:color w:val="3F3F3F"/>
+                                <w:spacing w:val="55"/>
+                                <w:sz w:val="30"/>
+                                <w:szCs w:val="30"/>
+                                <w:lang w:val="en-US"/>
+                                <w14:shadow w14:blurRad="177800" w14:dist="57150" w14:dir="5400000" w14:sx="100000" w14:sy="100000" w14:kx="0" w14:ky="0" w14:algn="tl">
+                                  <w14:srgbClr w14:val="FFFFFF"/>
+                                </w14:shadow>
+                              </w:rPr>
+                              <w:t xml:space="preserve"> por </w:t>
+                            </w:r>
+                            <w:proofErr w:type="spellStart"/>
+                            <w:r>
+                              <w:rPr>
+                                <w:rFonts w:ascii="Zilla Slab" w:hAnsi="Zilla Slab"/>
+                                <w:b/>
+                                <w:bCs/>
+                                <w:color w:val="3F3F3F"/>
+                                <w:spacing w:val="55"/>
+                                <w:sz w:val="30"/>
+                                <w:szCs w:val="30"/>
+                                <w:lang w:val="en-US"/>
+                                <w14:shadow w14:blurRad="177800" w14:dist="57150" w14:dir="5400000" w14:sx="100000" w14:sy="100000" w14:kx="0" w14:ky="0" w14:algn="tl">
+                                  <w14:srgbClr w14:val="FFFFFF"/>
+                                </w14:shadow>
+                              </w:rPr>
+                              <w:t>helpi</w:t>
+                            </w:r>
+                            <w:proofErr w:type="spellEnd"/>
+                            <w:r>
+                              <w:rPr>
+                                <w:rFonts w:ascii="Zilla Slab" w:hAnsi="Zilla Slab"/>
+                                <w:b/>
+                                <w:bCs/>
+                                <w:color w:val="3F3F3F"/>
+                                <w:spacing w:val="55"/>
+                                <w:sz w:val="30"/>
+                                <w:szCs w:val="30"/>
+                                <w:lang w:val="en-US"/>
+                                <w14:shadow w14:blurRad="177800" w14:dist="57150" w14:dir="5400000" w14:sx="100000" w14:sy="100000" w14:kx="0" w14:ky="0" w14:algn="tl">
+                                  <w14:srgbClr w14:val="FFFFFF"/>
+                                </w14:shadow>
+                              </w:rPr>
+                              <w:t xml:space="preserve"> </w:t>
+                            </w:r>
+                            <w:proofErr w:type="spellStart"/>
+                            <w:r>
+                              <w:rPr>
+                                <w:rFonts w:ascii="Zilla Slab" w:hAnsi="Zilla Slab"/>
+                                <w:b/>
+                                <w:bCs/>
+                                <w:color w:val="3F3F3F"/>
+                                <w:spacing w:val="55"/>
+                                <w:sz w:val="30"/>
+                                <w:szCs w:val="30"/>
+                                <w:lang w:val="en-US"/>
+                                <w14:shadow w14:blurRad="177800" w14:dist="57150" w14:dir="5400000" w14:sx="100000" w14:sy="100000" w14:kx="0" w14:ky="0" w14:algn="tl">
+                                  <w14:srgbClr w14:val="FFFFFF"/>
+                                </w14:shadow>
+                              </w:rPr>
+                              <w:t>instrui</w:t>
+                            </w:r>
+                            <w:proofErr w:type="spellEnd"/>
+                            <w:r>
+                              <w:rPr>
+                                <w:rFonts w:ascii="Zilla Slab" w:hAnsi="Zilla Slab"/>
+                                <w:b/>
+                                <w:bCs/>
+                                <w:color w:val="3F3F3F"/>
+                                <w:spacing w:val="55"/>
+                                <w:sz w:val="30"/>
+                                <w:szCs w:val="30"/>
+                                <w:lang w:val="en-US"/>
+                                <w14:shadow w14:blurRad="177800" w14:dist="57150" w14:dir="5400000" w14:sx="100000" w14:sy="100000" w14:kx="0" w14:ky="0" w14:algn="tl">
+                                  <w14:srgbClr w14:val="FFFFFF"/>
+                                </w14:shadow>
+                              </w:rPr>
+                              <w:t xml:space="preserve"> al </w:t>
+                            </w:r>
+                            <w:proofErr w:type="spellStart"/>
+                            <w:r>
+                              <w:rPr>
+                                <w:rFonts w:ascii="Zilla Slab" w:hAnsi="Zilla Slab"/>
+                                <w:b/>
+                                <w:bCs/>
+                                <w:color w:val="3F3F3F"/>
+                                <w:spacing w:val="55"/>
+                                <w:sz w:val="30"/>
+                                <w:szCs w:val="30"/>
+                                <w:lang w:val="en-US"/>
+                                <w14:shadow w14:blurRad="177800" w14:dist="57150" w14:dir="5400000" w14:sx="100000" w14:sy="100000" w14:kx="0" w14:ky="0" w14:algn="tl">
+                                  <w14:srgbClr w14:val="FFFFFF"/>
+                                </w14:shadow>
+                              </w:rPr>
+                              <w:t>maŝinoj</w:t>
+                            </w:r>
+                            <w:proofErr w:type="spellEnd"/>
+                            <w:r>
+                              <w:rPr>
+                                <w:rFonts w:ascii="Zilla Slab" w:hAnsi="Zilla Slab"/>
+                                <w:b/>
+                                <w:bCs/>
+                                <w:color w:val="3F3F3F"/>
+                                <w:spacing w:val="55"/>
+                                <w:sz w:val="30"/>
+                                <w:szCs w:val="30"/>
+                                <w:lang w:val="en-US"/>
+                                <w14:shadow w14:blurRad="177800" w14:dist="57150" w14:dir="5400000" w14:sx="100000" w14:sy="100000" w14:kx="0" w14:ky="0" w14:algn="tl">
+                                  <w14:srgbClr w14:val="FFFFFF"/>
+                                </w14:shadow>
+                              </w:rPr>
+                              <w:t xml:space="preserve">, </w:t>
+                            </w:r>
+                            <w:proofErr w:type="spellStart"/>
+                            <w:r>
+                              <w:rPr>
+                                <w:rFonts w:ascii="Zilla Slab" w:hAnsi="Zilla Slab"/>
+                                <w:b/>
+                                <w:bCs/>
+                                <w:color w:val="3F3F3F"/>
+                                <w:spacing w:val="55"/>
+                                <w:sz w:val="30"/>
+                                <w:szCs w:val="30"/>
+                                <w:lang w:val="en-US"/>
+                                <w14:shadow w14:blurRad="177800" w14:dist="57150" w14:dir="5400000" w14:sx="100000" w14:sy="100000" w14:kx="0" w14:ky="0" w14:algn="tl">
+                                  <w14:srgbClr w14:val="FFFFFF"/>
+                                </w14:shadow>
+                              </w:rPr>
+                              <w:t>kiel</w:t>
+                            </w:r>
+                            <w:proofErr w:type="spellEnd"/>
+                            <w:r>
+                              <w:rPr>
+                                <w:rFonts w:ascii="Zilla Slab" w:hAnsi="Zilla Slab"/>
+                                <w:b/>
+                                <w:bCs/>
+                                <w:color w:val="3F3F3F"/>
+                                <w:spacing w:val="55"/>
+                                <w:sz w:val="30"/>
+                                <w:szCs w:val="30"/>
+                                <w:lang w:val="en-US"/>
+                                <w14:shadow w14:blurRad="177800" w14:dist="57150" w14:dir="5400000" w14:sx="100000" w14:sy="100000" w14:kx="0" w14:ky="0" w14:algn="tl">
+                                  <w14:srgbClr w14:val="FFFFFF"/>
+                                </w14:shadow>
+                              </w:rPr>
+                              <w:t xml:space="preserve"> </w:t>
+                            </w:r>
+                            <w:proofErr w:type="spellStart"/>
+                            <w:r>
+                              <w:rPr>
+                                <w:rFonts w:ascii="Zilla Slab" w:hAnsi="Zilla Slab"/>
+                                <w:b/>
+                                <w:bCs/>
+                                <w:color w:val="3F3F3F"/>
+                                <w:spacing w:val="55"/>
+                                <w:sz w:val="30"/>
+                                <w:szCs w:val="30"/>
+                                <w:lang w:val="en-US"/>
+                                <w14:shadow w14:blurRad="177800" w14:dist="57150" w14:dir="5400000" w14:sx="100000" w14:sy="100000" w14:kx="0" w14:ky="0" w14:algn="tl">
+                                  <w14:srgbClr w14:val="FFFFFF"/>
+                                </w14:shadow>
+                              </w:rPr>
+                              <w:t>veraj</w:t>
+                            </w:r>
+                            <w:proofErr w:type="spellEnd"/>
+                            <w:r>
+                              <w:rPr>
+                                <w:rFonts w:ascii="Zilla Slab" w:hAnsi="Zilla Slab"/>
+                                <w:b/>
+                                <w:bCs/>
+                                <w:color w:val="3F3F3F"/>
+                                <w:spacing w:val="55"/>
+                                <w:sz w:val="30"/>
+                                <w:szCs w:val="30"/>
+                                <w:lang w:val="en-US"/>
+                                <w14:shadow w14:blurRad="177800" w14:dist="57150" w14:dir="5400000" w14:sx="100000" w14:sy="100000" w14:kx="0" w14:ky="0" w14:algn="tl">
+                                  <w14:srgbClr w14:val="FFFFFF"/>
+                                </w14:shadow>
+                              </w:rPr>
+                              <w:t xml:space="preserve"> </w:t>
+                            </w:r>
+                            <w:proofErr w:type="spellStart"/>
+                            <w:r>
+                              <w:rPr>
+                                <w:rFonts w:ascii="Zilla Slab" w:hAnsi="Zilla Slab"/>
+                                <w:b/>
+                                <w:bCs/>
+                                <w:color w:val="3F3F3F"/>
+                                <w:spacing w:val="55"/>
+                                <w:sz w:val="30"/>
+                                <w:szCs w:val="30"/>
+                                <w:lang w:val="en-US"/>
+                                <w14:shadow w14:blurRad="177800" w14:dist="57150" w14:dir="5400000" w14:sx="100000" w14:sy="100000" w14:kx="0" w14:ky="0" w14:algn="tl">
+                                  <w14:srgbClr w14:val="FFFFFF"/>
+                                </w14:shadow>
+                              </w:rPr>
+                              <w:t>homoj</w:t>
+                            </w:r>
+                            <w:proofErr w:type="spellEnd"/>
+                            <w:r>
+                              <w:rPr>
+                                <w:rFonts w:ascii="Zilla Slab" w:hAnsi="Zilla Slab"/>
+                                <w:b/>
+                                <w:bCs/>
+                                <w:color w:val="3F3F3F"/>
+                                <w:spacing w:val="55"/>
+                                <w:sz w:val="30"/>
+                                <w:szCs w:val="30"/>
+                                <w:lang w:val="en-US"/>
+                                <w14:shadow w14:blurRad="177800" w14:dist="57150" w14:dir="5400000" w14:sx="100000" w14:sy="100000" w14:kx="0" w14:ky="0" w14:algn="tl">
+                                  <w14:srgbClr w14:val="FFFFFF"/>
+                                </w14:shadow>
+                              </w:rPr>
+                              <w:t xml:space="preserve"> </w:t>
+                            </w:r>
+                            <w:proofErr w:type="spellStart"/>
+                            <w:r>
+                              <w:rPr>
+                                <w:rFonts w:ascii="Zilla Slab" w:hAnsi="Zilla Slab"/>
+                                <w:b/>
+                                <w:bCs/>
+                                <w:color w:val="3F3F3F"/>
+                                <w:spacing w:val="55"/>
+                                <w:sz w:val="30"/>
+                                <w:szCs w:val="30"/>
+                                <w:lang w:val="en-US"/>
+                                <w14:shadow w14:blurRad="177800" w14:dist="57150" w14:dir="5400000" w14:sx="100000" w14:sy="100000" w14:kx="0" w14:ky="0" w14:algn="tl">
+                                  <w14:srgbClr w14:val="FFFFFF"/>
+                                </w14:shadow>
+                              </w:rPr>
+                              <w:t>parolas</w:t>
+                            </w:r>
+                            <w:proofErr w:type="spellEnd"/>
+                            <w:r>
+                              <w:rPr>
+                                <w:rFonts w:ascii="Zilla Slab" w:hAnsi="Zilla Slab"/>
+                                <w:b/>
+                                <w:bCs/>
+                                <w:color w:val="3F3F3F"/>
+                                <w:spacing w:val="55"/>
+                                <w:sz w:val="30"/>
+                                <w:szCs w:val="30"/>
+                                <w:lang w:val="en-US"/>
+                                <w14:shadow w14:blurRad="177800" w14:dist="57150" w14:dir="5400000" w14:sx="100000" w14:sy="100000" w14:kx="0" w14:ky="0" w14:algn="tl">
+                                  <w14:srgbClr w14:val="FFFFFF"/>
+                                </w14:shadow>
+                              </w:rPr>
+                              <w:t>.</w:t>
+                            </w:r>
+                          </w:p>
+                        </w:txbxContent>
+                      </wps:txbx>
+                      <wps:bodyPr wrap="square" lIns="50800" tIns="50800" rIns="50800" bIns="50800" numCol="1" anchor="t">
+                        <a:noAutofit/>
+                      </wps:bodyPr>
+                    </wps:wsp>
+                  </a:graphicData>
+                </a:graphic>
+                <wp14:sizeRelH relativeFrom="margin">
+                  <wp14:pctWidth>0</wp14:pctWidth>
+                </wp14:sizeRelH>
+                <wp14:sizeRelV relativeFrom="margin">
+                  <wp14:pctHeight>0</wp14:pctHeight>
+                </wp14:sizeRelV>
+              </wp:anchor>
+            </w:drawing>
+          </mc:Choice>
+          <mc:Fallback>
+            <w:pict>
+              <v:shapetype w14:anchorId="4F4B81F1" id="_x0000_t202" coordsize="21600,21600" o:spt="202" path="m,l,21600r21600,l21600,xe">
+                <v:stroke joinstyle="miter"/>
+                <v:path gradientshapeok="t" o:connecttype="rect"/>
+              </v:shapetype>
+              <v:shape id="officeArt object" o:spid="_x0000_s1026" type="#_x0000_t202" style="position:absolute;margin-left:-33.15pt;margin-top:141.6pt;width:505.75pt;height:55.35pt;z-index:251708416;visibility:visible;mso-wrap-style:square;mso-width-percent:0;mso-height-percent:0;mso-wrap-distance-left:12pt;mso-wrap-distance-top:12pt;mso-wrap-distance-right:12pt;mso-wrap-distance-bottom:12pt;mso-position-horizontal:absolute;mso-position-horizontal-relative:margin;mso-position-vertical:absolute;mso-position-vertical-relative:line;mso-width-percent:0;mso-height-percent:0;mso-width-relative:margin;mso-height-relative:margin;v-text-anchor:top" wrapcoords="2 0 21602 0 21602 21600 2 21600 2 0" o:gfxdata="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" filled="f" stroked="f" strokeweight="1pt">
+                <v:stroke miterlimit="4"/>
+                <v:textbox inset="4pt,4pt,4pt,4pt">
+                  <w:txbxContent>
+                    <w:p>
+                      <w:pPr>
+                        <w:pStyle w:val="a"/>
+                        <w:spacing w:line="400" w:lineRule="exact"/>
+                        <w:jc w:val="both"/>
+                        <w:rPr>
+                          <w:rFonts w:ascii="Zilla Slab" w:hAnsi="Zilla Slab"/>
+                          <w:b/>
+                          <w:bCs/>
+                          <w:color w:val="3F3F3F"/>
+                          <w:spacing w:val="55"/>
+                          <w:sz w:val="30"/>
+                          <w:szCs w:val="30"/>
+                          <w:lang w:val="en-US"/>
+                          <w14:shadow w14:blurRad="177800" w14:dist="57150" w14:dir="5400000" w14:sx="100000" w14:sy="100000" w14:kx="0" w14:ky="0" w14:algn="tl">
+                            <w14:srgbClr w14:val="FFFFFF"/>
+                          </w14:shadow>
+                        </w:rPr>
+                      </w:pPr>
+                      <w:r>
+                        <w:rPr>
+                          <w:rFonts w:ascii="Zilla Slab" w:hAnsi="Zilla Slab"/>
+                          <w:b/>
+                          <w:bCs/>
+                          <w:color w:val="3F3F3F"/>
+                          <w:spacing w:val="55"/>
+                          <w:sz w:val="30"/>
+                          <w:szCs w:val="30"/>
+                          <w:lang w:val="en-US"/>
+                          <w14:shadow w14:blurRad="177800" w14:dist="57150" w14:dir="5400000" w14:sx="100000" w14:sy="100000" w14:kx="0" w14:ky="0" w14:algn="tl">
+                            <w14:srgbClr w14:val="FFFFFF"/>
+                          </w14:shadow>
+                        </w:rPr>
+                        <w:t xml:space="preserve">La </w:t>
+                      </w:r>
+                      <w:proofErr w:type="spellStart"/>
+                      <w:r>
+                        <w:rPr>
+                          <w:rFonts w:ascii="Zilla Slab" w:hAnsi="Zilla Slab"/>
+                          <w:b/>
+                          <w:bCs/>
+                          <w:color w:val="3F3F3F"/>
+                          <w:spacing w:val="55"/>
+                          <w:sz w:val="30"/>
+                          <w:szCs w:val="30"/>
+                          <w:lang w:val="en-US"/>
+                          <w14:shadow w14:blurRad="177800" w14:dist="57150" w14:dir="5400000" w14:sx="100000" w14:sy="100000" w14:kx="0" w14:ky="0" w14:algn="tl">
+                            <w14:srgbClr w14:val="FFFFFF"/>
+                          </w14:shadow>
+                        </w:rPr>
+                        <w:t>projekto</w:t>
+                      </w:r>
+                      <w:proofErr w:type="spellEnd"/>
+                      <w:r>
+                        <w:rPr>
+                          <w:rFonts w:ascii="Zilla Slab" w:hAnsi="Zilla Slab"/>
+                          <w:b/>
+                          <w:bCs/>
+                          <w:color w:val="3F3F3F"/>
+                          <w:spacing w:val="55"/>
+                          <w:sz w:val="30"/>
+                          <w:szCs w:val="30"/>
+                          <w:lang w:val="en-US"/>
+                          <w14:shadow w14:blurRad="177800" w14:dist="57150" w14:dir="5400000" w14:sx="100000" w14:sy="100000" w14:kx="0" w14:ky="0" w14:algn="tl">
+                            <w14:srgbClr w14:val="FFFFFF"/>
+                          </w14:shadow>
+                        </w:rPr>
+                        <w:t xml:space="preserve"> Common Voice </w:t>
+                      </w:r>
+                      <w:proofErr w:type="spellStart"/>
+                      <w:r>
+                        <w:rPr>
+                          <w:rFonts w:ascii="Zilla Slab" w:hAnsi="Zilla Slab"/>
+                          <w:b/>
+                          <w:bCs/>
+                          <w:color w:val="3F3F3F"/>
+                          <w:spacing w:val="55"/>
+                          <w:sz w:val="30"/>
+                          <w:szCs w:val="30"/>
+                          <w:lang w:val="en-US"/>
+                          <w14:shadow w14:blurRad="177800" w14:dist="57150" w14:dir="5400000" w14:sx="100000" w14:sy="100000" w14:kx="0" w14:ky="0" w14:algn="tl">
+                            <w14:srgbClr w14:val="FFFFFF"/>
+                          </w14:shadow>
+                        </w:rPr>
+                        <w:t>estas</w:t>
+                      </w:r>
+                      <w:proofErr w:type="spellEnd"/>
+                      <w:r>
+                        <w:rPr>
+                          <w:rFonts w:ascii="Zilla Slab" w:hAnsi="Zilla Slab"/>
+                          <w:b/>
+                          <w:bCs/>
+                          <w:color w:val="3F3F3F"/>
+                          <w:spacing w:val="55"/>
+                          <w:sz w:val="30"/>
+                          <w:szCs w:val="30"/>
+                          <w:lang w:val="en-US"/>
+                          <w14:shadow w14:blurRad="177800" w14:dist="57150" w14:dir="5400000" w14:sx="100000" w14:sy="100000" w14:kx="0" w14:ky="0" w14:algn="tl">
+                            <w14:srgbClr w14:val="FFFFFF"/>
+                          </w14:shadow>
+                        </w:rPr>
+                        <w:t xml:space="preserve"> </w:t>
+                      </w:r>
+                      <w:proofErr w:type="spellStart"/>
+                      <w:r>
+                        <w:rPr>
+                          <w:rFonts w:ascii="Zilla Slab" w:hAnsi="Zilla Slab"/>
+                          <w:b/>
+                          <w:bCs/>
+                          <w:color w:val="3F3F3F"/>
+                          <w:spacing w:val="55"/>
+                          <w:sz w:val="30"/>
+                          <w:szCs w:val="30"/>
+                          <w:lang w:val="en-US"/>
+                          <w14:shadow w14:blurRad="177800" w14:dist="57150" w14:dir="5400000" w14:sx="100000" w14:sy="100000" w14:kx="0" w14:ky="0" w14:algn="tl">
+                            <w14:srgbClr w14:val="FFFFFF"/>
+                          </w14:shadow>
+                        </w:rPr>
+                        <w:t>iniciato</w:t>
+                      </w:r>
+                      <w:proofErr w:type="spellEnd"/>
+                      <w:r>
+                        <w:rPr>
+                          <w:rFonts w:ascii="Zilla Slab" w:hAnsi="Zilla Slab"/>
+                          <w:b/>
+                          <w:bCs/>
+                          <w:color w:val="3F3F3F"/>
+                          <w:spacing w:val="55"/>
+                          <w:sz w:val="30"/>
+                          <w:szCs w:val="30"/>
+                          <w:lang w:val="en-US"/>
+                          <w14:shadow w14:blurRad="177800" w14:dist="57150" w14:dir="5400000" w14:sx="100000" w14:sy="100000" w14:kx="0" w14:ky="0" w14:algn="tl">
+                            <w14:srgbClr w14:val="FFFFFF"/>
+                          </w14:shadow>
+                        </w:rPr>
+                        <w:t xml:space="preserve"> por </w:t>
+                      </w:r>
+                      <w:proofErr w:type="spellStart"/>
+                      <w:r>
+                        <w:rPr>
+                          <w:rFonts w:ascii="Zilla Slab" w:hAnsi="Zilla Slab"/>
+                          <w:b/>
+                          <w:bCs/>
+                          <w:color w:val="3F3F3F"/>
+                          <w:spacing w:val="55"/>
+                          <w:sz w:val="30"/>
+                          <w:szCs w:val="30"/>
+                          <w:lang w:val="en-US"/>
+                          <w14:shadow w14:blurRad="177800" w14:dist="57150" w14:dir="5400000" w14:sx="100000" w14:sy="100000" w14:kx="0" w14:ky="0" w14:algn="tl">
+                            <w14:srgbClr w14:val="FFFFFF"/>
+                          </w14:shadow>
+                        </w:rPr>
+                        <w:t>helpi</w:t>
+                      </w:r>
+                      <w:proofErr w:type="spellEnd"/>
+                      <w:r>
+                        <w:rPr>
+                          <w:rFonts w:ascii="Zilla Slab" w:hAnsi="Zilla Slab"/>
+                          <w:b/>
+                          <w:bCs/>
+                          <w:color w:val="3F3F3F"/>
+                          <w:spacing w:val="55"/>
+                          <w:sz w:val="30"/>
+                          <w:szCs w:val="30"/>
+                          <w:lang w:val="en-US"/>
+                          <w14:shadow w14:blurRad="177800" w14:dist="57150" w14:dir="5400000" w14:sx="100000" w14:sy="100000" w14:kx="0" w14:ky="0" w14:algn="tl">
+                            <w14:srgbClr w14:val="FFFFFF"/>
+                          </w14:shadow>
+                        </w:rPr>
+                        <w:t xml:space="preserve"> </w:t>
+                      </w:r>
+                      <w:proofErr w:type="spellStart"/>
+                      <w:r>
+                        <w:rPr>
+                          <w:rFonts w:ascii="Zilla Slab" w:hAnsi="Zilla Slab"/>
+                          <w:b/>
+                          <w:bCs/>
+                          <w:color w:val="3F3F3F"/>
+                          <w:spacing w:val="55"/>
+                          <w:sz w:val="30"/>
+                          <w:szCs w:val="30"/>
+                          <w:lang w:val="en-US"/>
+                          <w14:shadow w14:blurRad="177800" w14:dist="57150" w14:dir="5400000" w14:sx="100000" w14:sy="100000" w14:kx="0" w14:ky="0" w14:algn="tl">
+                            <w14:srgbClr w14:val="FFFFFF"/>
+                          </w14:shadow>
+                        </w:rPr>
+                        <w:t>instrui</w:t>
+                      </w:r>
+                      <w:proofErr w:type="spellEnd"/>
+                      <w:r>
+                        <w:rPr>
+                          <w:rFonts w:ascii="Zilla Slab" w:hAnsi="Zilla Slab"/>
+                          <w:b/>
+                          <w:bCs/>
+                          <w:color w:val="3F3F3F"/>
+                          <w:spacing w:val="55"/>
+                          <w:sz w:val="30"/>
+                          <w:szCs w:val="30"/>
+                          <w:lang w:val="en-US"/>
+                          <w14:shadow w14:blurRad="177800" w14:dist="57150" w14:dir="5400000" w14:sx="100000" w14:sy="100000" w14:kx="0" w14:ky="0" w14:algn="tl">
+                            <w14:srgbClr w14:val="FFFFFF"/>
+                          </w14:shadow>
+                        </w:rPr>
+                        <w:t xml:space="preserve"> al </w:t>
+                      </w:r>
+                      <w:proofErr w:type="spellStart"/>
+                      <w:r>
+                        <w:rPr>
+                          <w:rFonts w:ascii="Zilla Slab" w:hAnsi="Zilla Slab"/>
+                          <w:b/>
+                          <w:bCs/>
+                          <w:color w:val="3F3F3F"/>
+                          <w:spacing w:val="55"/>
+                          <w:sz w:val="30"/>
+                          <w:szCs w:val="30"/>
+                          <w:lang w:val="en-US"/>
+                          <w14:shadow w14:blurRad="177800" w14:dist="57150" w14:dir="5400000" w14:sx="100000" w14:sy="100000" w14:kx="0" w14:ky="0" w14:algn="tl">
+                            <w14:srgbClr w14:val="FFFFFF"/>
+                          </w14:shadow>
+                        </w:rPr>
+                        <w:t>maŝinoj</w:t>
+                      </w:r>
+                      <w:proofErr w:type="spellEnd"/>
+                      <w:r>
+                        <w:rPr>
+                          <w:rFonts w:ascii="Zilla Slab" w:hAnsi="Zilla Slab"/>
+                          <w:b/>
+                          <w:bCs/>
+                          <w:color w:val="3F3F3F"/>
+                          <w:spacing w:val="55"/>
+                          <w:sz w:val="30"/>
+                          <w:szCs w:val="30"/>
+                          <w:lang w:val="en-US"/>
+                          <w14:shadow w14:blurRad="177800" w14:dist="57150" w14:dir="5400000" w14:sx="100000" w14:sy="100000" w14:kx="0" w14:ky="0" w14:algn="tl">
+                            <w14:srgbClr w14:val="FFFFFF"/>
+                          </w14:shadow>
+                        </w:rPr>
+                        <w:t xml:space="preserve">, </w:t>
+                      </w:r>
+                      <w:proofErr w:type="spellStart"/>
+                      <w:r>
+                        <w:rPr>
+                          <w:rFonts w:ascii="Zilla Slab" w:hAnsi="Zilla Slab"/>
+                          <w:b/>
+                          <w:bCs/>
+                          <w:color w:val="3F3F3F"/>
+                          <w:spacing w:val="55"/>
+                          <w:sz w:val="30"/>
+                          <w:szCs w:val="30"/>
+                          <w:lang w:val="en-US"/>
+                          <w14:shadow w14:blurRad="177800" w14:dist="57150" w14:dir="5400000" w14:sx="100000" w14:sy="100000" w14:kx="0" w14:ky="0" w14:algn="tl">
+                            <w14:srgbClr w14:val="FFFFFF"/>
+                          </w14:shadow>
+                        </w:rPr>
+                        <w:t>kiel</w:t>
+                      </w:r>
+                      <w:proofErr w:type="spellEnd"/>
+                      <w:r>
+                        <w:rPr>
+                          <w:rFonts w:ascii="Zilla Slab" w:hAnsi="Zilla Slab"/>
+                          <w:b/>
+                          <w:bCs/>
+                          <w:color w:val="3F3F3F"/>
+                          <w:spacing w:val="55"/>
+                          <w:sz w:val="30"/>
+                          <w:szCs w:val="30"/>
+                          <w:lang w:val="en-US"/>
+                          <w14:shadow w14:blurRad="177800" w14:dist="57150" w14:dir="5400000" w14:sx="100000" w14:sy="100000" w14:kx="0" w14:ky="0" w14:algn="tl">
+                            <w14:srgbClr w14:val="FFFFFF"/>
+                          </w14:shadow>
+                        </w:rPr>
+                        <w:t xml:space="preserve"> </w:t>
+                      </w:r>
+                      <w:proofErr w:type="spellStart"/>
+                      <w:r>
+                        <w:rPr>
+                          <w:rFonts w:ascii="Zilla Slab" w:hAnsi="Zilla Slab"/>
+                          <w:b/>
+                          <w:bCs/>
+                          <w:color w:val="3F3F3F"/>
+                          <w:spacing w:val="55"/>
+                          <w:sz w:val="30"/>
+                          <w:szCs w:val="30"/>
+                          <w:lang w:val="en-US"/>
+                          <w14:shadow w14:blurRad="177800" w14:dist="57150" w14:dir="5400000" w14:sx="100000" w14:sy="100000" w14:kx="0" w14:ky="0" w14:algn="tl">
+                            <w14:srgbClr w14:val="FFFFFF"/>
+                          </w14:shadow>
+                        </w:rPr>
+                        <w:t>veraj</w:t>
+                      </w:r>
+                      <w:proofErr w:type="spellEnd"/>
+                      <w:r>
+                        <w:rPr>
+                          <w:rFonts w:ascii="Zilla Slab" w:hAnsi="Zilla Slab"/>
+                          <w:b/>
+                          <w:bCs/>
+                          <w:color w:val="3F3F3F"/>
+                          <w:spacing w:val="55"/>
+                          <w:sz w:val="30"/>
+                          <w:szCs w:val="30"/>
+                          <w:lang w:val="en-US"/>
+                          <w14:shadow w14:blurRad="177800" w14:dist="57150" w14:dir="5400000" w14:sx="100000" w14:sy="100000" w14:kx="0" w14:ky="0" w14:algn="tl">
+                            <w14:srgbClr w14:val="FFFFFF"/>
+                          </w14:shadow>
+                        </w:rPr>
+                        <w:t xml:space="preserve"> </w:t>
+                      </w:r>
+                      <w:proofErr w:type="spellStart"/>
+                      <w:r>
+                        <w:rPr>
+                          <w:rFonts w:ascii="Zilla Slab" w:hAnsi="Zilla Slab"/>
+                          <w:b/>
+                          <w:bCs/>
+                          <w:color w:val="3F3F3F"/>
+                          <w:spacing w:val="55"/>
+                          <w:sz w:val="30"/>
+                          <w:szCs w:val="30"/>
+                          <w:lang w:val="en-US"/>
+                          <w14:shadow w14:blurRad="177800" w14:dist="57150" w14:dir="5400000" w14:sx="100000" w14:sy="100000" w14:kx="0" w14:ky="0" w14:algn="tl">
+                            <w14:srgbClr w14:val="FFFFFF"/>
+                          </w14:shadow>
+                        </w:rPr>
+                        <w:t>homoj</w:t>
+                      </w:r>
+                      <w:proofErr w:type="spellEnd"/>
+                      <w:r>
+                        <w:rPr>
+                          <w:rFonts w:ascii="Zilla Slab" w:hAnsi="Zilla Slab"/>
+                          <w:b/>
+                          <w:bCs/>
+                          <w:color w:val="3F3F3F"/>
+                          <w:spacing w:val="55"/>
+                          <w:sz w:val="30"/>
+                          <w:szCs w:val="30"/>
+                          <w:lang w:val="en-US"/>
+                          <w14:shadow w14:blurRad="177800" w14:dist="57150" w14:dir="5400000" w14:sx="100000" w14:sy="100000" w14:kx="0" w14:ky="0" w14:algn="tl">
+                            <w14:srgbClr w14:val="FFFFFF"/>
+                          </w14:shadow>
+                        </w:rPr>
+                        <w:t xml:space="preserve"> </w:t>
+                      </w:r>
+                      <w:proofErr w:type="spellStart"/>
+                      <w:r>
+                        <w:rPr>
+                          <w:rFonts w:ascii="Zilla Slab" w:hAnsi="Zilla Slab"/>
+                          <w:b/>
+                          <w:bCs/>
+                          <w:color w:val="3F3F3F"/>
+                          <w:spacing w:val="55"/>
+                          <w:sz w:val="30"/>
+                          <w:szCs w:val="30"/>
+                          <w:lang w:val="en-US"/>
+                          <w14:shadow w14:blurRad="177800" w14:dist="57150" w14:dir="5400000" w14:sx="100000" w14:sy="100000" w14:kx="0" w14:ky="0" w14:algn="tl">
+                            <w14:srgbClr w14:val="FFFFFF"/>
+                          </w14:shadow>
+                        </w:rPr>
+                        <w:t>parolas</w:t>
+                      </w:r>
+                      <w:proofErr w:type="spellEnd"/>
+                      <w:r>
+                        <w:rPr>
+                          <w:rFonts w:ascii="Zilla Slab" w:hAnsi="Zilla Slab"/>
+                          <w:b/>
+                          <w:bCs/>
+                          <w:color w:val="3F3F3F"/>
+                          <w:spacing w:val="55"/>
+                          <w:sz w:val="30"/>
+                          <w:szCs w:val="30"/>
+                          <w:lang w:val="en-US"/>
+                          <w14:shadow w14:blurRad="177800" w14:dist="57150" w14:dir="5400000" w14:sx="100000" w14:sy="100000" w14:kx="0" w14:ky="0" w14:algn="tl">
+                            <w14:srgbClr w14:val="FFFFFF"/>
+                          </w14:shadow>
+                        </w:rPr>
+                        <w:t>.</w:t>
+                      </w:r>
+                    </w:p>
+                  </w:txbxContent>
+                </v:textbox>
+                <w10:wrap type="through" anchorx="margin" anchory="line"/>
+              </v:shape>
+            </w:pict>
+          </mc:Fallback>
+        </mc:AlternateContent>
+      </w:r>
       <w:r>
         <w:rPr>
           <w:noProof/>
@@ -1552,11 +2391,7 @@
           </mc:Choice>
           <mc:Fallback>
             <w:pict>
-              <v:shapetype w14:anchorId="40321200" id="_x0000_t202" coordsize="21600,21600" o:spt="202" path="m,l,21600r21600,l21600,xe">
-                <v:stroke joinstyle="miter"/>
-                <v:path gradientshapeok="t" o:connecttype="rect"/>
-              </v:shapetype>
-              <v:shape id="officeArt object" o:spid="_x0000_s1026" type="#_x0000_t202" style="position:absolute;margin-left:163.15pt;margin-top:595.05pt;width:311pt;height:145pt;z-index:251691008;visibility:visible;mso-wrap-style:square;mso-width-percent:0;mso-height-percent:0;mso-wrap-distance-left:12pt;mso-wrap-distance-top:12pt;mso-wrap-distance-right:12pt;mso-wrap-distance-bottom:12pt;mso-position-horizontal:absolute;mso-position-horizontal-relative:margin;mso-position-vertical:absolute;mso-position-vertical-relative:line;mso-width-percent:0;mso-height-percent:0;mso-width-relative:margin;mso-height-relative:margin;v-text-anchor:top" wrapcoords="0 -7 21600 -7 21600 21593 0 21593 0 -7" o:gfxdata="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" filled="f" stroked="f" strokeweight="1pt">
+              <v:shape w14:anchorId="40321200" id="_x0000_s1027" type="#_x0000_t202" style="position:absolute;margin-left:163.15pt;margin-top:595.05pt;width:311pt;height:145pt;z-index:251691008;visibility:visible;mso-wrap-style:square;mso-width-percent:0;mso-height-percent:0;mso-wrap-distance-left:12pt;mso-wrap-distance-top:12pt;mso-wrap-distance-right:12pt;mso-wrap-distance-bottom:12pt;mso-position-horizontal:absolute;mso-position-horizontal-relative:margin;mso-position-vertical:absolute;mso-position-vertical-relative:line;mso-width-percent:0;mso-height-percent:0;mso-width-relative:margin;mso-height-relative:margin;v-text-anchor:top" wrapcoords="0 -7 21600 -7 21600 21593 0 21593 0 -7" o:gfxdata="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" filled="f" stroked="f" strokeweight="1pt">
                 <v:stroke miterlimit="4"/>
                 <v:textbox inset="4pt,4pt,4pt,4pt">
                   <w:txbxContent>
@@ -2873,839 +3708,6 @@
                           <w:sz w:val="20"/>
                           <w:szCs w:val="20"/>
                           <w:lang w:val="x-none"/>
-                          <w14:shadow w14:blurRad="177800" w14:dist="57150" w14:dir="5400000" w14:sx="100000" w14:sy="100000" w14:kx="0" w14:ky="0" w14:algn="tl">
-                            <w14:srgbClr w14:val="FFFFFF"/>
-                          </w14:shadow>
-                        </w:rPr>
-                        <w:t>.</w:t>
-                      </w:r>
-                    </w:p>
-                  </w:txbxContent>
-                </v:textbox>
-                <w10:wrap type="through" anchorx="margin" anchory="line"/>
-              </v:shape>
-            </w:pict>
-          </mc:Fallback>
-        </mc:AlternateContent>
-      </w:r>
-      <w:r>
-        <w:rPr>
-          <w:noProof/>
-          <w:color w:val="CA78CC"/>
-        </w:rPr>
-        <mc:AlternateContent>
-          <mc:Choice Requires="wps">
-            <w:drawing>
-              <wp:anchor distT="152400" distB="152400" distL="152400" distR="152400" simplePos="0" relativeHeight="251708416" behindDoc="0" locked="0" layoutInCell="1" allowOverlap="1" wp14:anchorId="4F4B81F1" wp14:editId="1EC4CB67">
-                <wp:simplePos x="0" y="0"/>
-                <wp:positionH relativeFrom="margin">
-                  <wp:posOffset>-365760</wp:posOffset>
-                </wp:positionH>
-                <wp:positionV relativeFrom="line">
-                  <wp:posOffset>1800860</wp:posOffset>
-                </wp:positionV>
-                <wp:extent cx="6386195" cy="702945"/>
-                <wp:effectExtent l="0" t="0" r="0" b="0"/>
-                <wp:wrapThrough wrapText="bothSides" distL="152400" distR="152400">
-                  <wp:wrapPolygon edited="1">
-                    <wp:start x="0" y="0"/>
-                    <wp:lineTo x="21600" y="0"/>
-                    <wp:lineTo x="21600" y="21600"/>
-                    <wp:lineTo x="0" y="21600"/>
-                    <wp:lineTo x="0" y="0"/>
-                  </wp:wrapPolygon>
-                </wp:wrapThrough>
-                <wp:docPr id="20" name="officeArt object"/>
-                <wp:cNvGraphicFramePr/>
-                <a:graphic xmlns:a="http://schemas.openxmlformats.org/drawingml/2006/main">
-                  <a:graphicData uri="http://schemas.microsoft.com/office/word/2010/wordprocessingShape">
-                    <wps:wsp>
-                      <wps:cNvSpPr txBox="1"/>
-                      <wps:spPr>
-                        <a:xfrm>
-                          <a:off x="0" y="0"/>
-                          <a:ext cx="6386195" cy="702945"/>
-                        </a:xfrm>
-                        <a:prstGeom prst="rect">
-                          <a:avLst/>
-                        </a:prstGeom>
-                        <a:noFill/>
-                        <a:ln w="12700" cap="flat">
-                          <a:noFill/>
-                          <a:miter lim="400000"/>
-                        </a:ln>
-                        <a:effectLst/>
-                      </wps:spPr>
-                      <wps:txbx>
-                        <w:txbxContent>
-                          <w:p>
-                            <w:pPr>
-                              <w:pStyle w:val="a"/>
-                              <w:spacing w:line="400" w:lineRule="exact"/>
-                              <w:jc w:val="both"/>
-                              <w:rPr>
-                                <w:rFonts w:ascii="Zilla Slab" w:hAnsi="Zilla Slab"/>
-                                <w:b/>
-                                <w:bCs/>
-                                <w:color w:val="3F3F3F"/>
-                                <w:spacing w:val="55"/>
-                                <w:sz w:val="28"/>
-                                <w:szCs w:val="28"/>
-                                <w:lang w:val="en-US"/>
-                                <w14:shadow w14:blurRad="177800" w14:dist="57150" w14:dir="5400000" w14:sx="100000" w14:sy="100000" w14:kx="0" w14:ky="0" w14:algn="tl">
-                                  <w14:srgbClr w14:val="FFFFFF"/>
-                                </w14:shadow>
-                              </w:rPr>
-                            </w:pPr>
-                            <w:r>
-                              <w:rPr>
-                                <w:rFonts w:ascii="Zilla Slab" w:hAnsi="Zilla Slab"/>
-                                <w:b/>
-                                <w:bCs/>
-                                <w:color w:val="3F3F3F"/>
-                                <w:spacing w:val="55"/>
-                                <w:sz w:val="28"/>
-                                <w:szCs w:val="28"/>
-                                <w:lang w:val="en-US"/>
-                                <w14:shadow w14:blurRad="177800" w14:dist="57150" w14:dir="5400000" w14:sx="100000" w14:sy="100000" w14:kx="0" w14:ky="0" w14:algn="tl">
-                                  <w14:srgbClr w14:val="FFFFFF"/>
-                                </w14:shadow>
-                              </w:rPr>
-                              <w:t xml:space="preserve">La </w:t>
-                            </w:r>
-                            <w:proofErr w:type="spellStart"/>
-                            <w:r>
-                              <w:rPr>
-                                <w:rFonts w:ascii="Zilla Slab" w:hAnsi="Zilla Slab"/>
-                                <w:b/>
-                                <w:bCs/>
-                                <w:color w:val="3F3F3F"/>
-                                <w:spacing w:val="55"/>
-                                <w:sz w:val="28"/>
-                                <w:szCs w:val="28"/>
-                                <w:lang w:val="en-US"/>
-                                <w14:shadow w14:blurRad="177800" w14:dist="57150" w14:dir="5400000" w14:sx="100000" w14:sy="100000" w14:kx="0" w14:ky="0" w14:algn="tl">
-                                  <w14:srgbClr w14:val="FFFFFF"/>
-                                </w14:shadow>
-                              </w:rPr>
-                              <w:t>projekto</w:t>
-                            </w:r>
-                            <w:proofErr w:type="spellEnd"/>
-                            <w:r>
-                              <w:rPr>
-                                <w:rFonts w:ascii="Zilla Slab" w:hAnsi="Zilla Slab"/>
-                                <w:b/>
-                                <w:bCs/>
-                                <w:color w:val="3F3F3F"/>
-                                <w:spacing w:val="55"/>
-                                <w:sz w:val="28"/>
-                                <w:szCs w:val="28"/>
-                                <w:lang w:val="en-US"/>
-                                <w14:shadow w14:blurRad="177800" w14:dist="57150" w14:dir="5400000" w14:sx="100000" w14:sy="100000" w14:kx="0" w14:ky="0" w14:algn="tl">
-                                  <w14:srgbClr w14:val="FFFFFF"/>
-                                </w14:shadow>
-                              </w:rPr>
-                              <w:t xml:space="preserve"> Common Voice </w:t>
-                            </w:r>
-                            <w:proofErr w:type="spellStart"/>
-                            <w:r>
-                              <w:rPr>
-                                <w:rFonts w:ascii="Zilla Slab" w:hAnsi="Zilla Slab"/>
-                                <w:b/>
-                                <w:bCs/>
-                                <w:color w:val="3F3F3F"/>
-                                <w:spacing w:val="55"/>
-                                <w:sz w:val="28"/>
-                                <w:szCs w:val="28"/>
-                                <w:lang w:val="en-US"/>
-                                <w14:shadow w14:blurRad="177800" w14:dist="57150" w14:dir="5400000" w14:sx="100000" w14:sy="100000" w14:kx="0" w14:ky="0" w14:algn="tl">
-                                  <w14:srgbClr w14:val="FFFFFF"/>
-                                </w14:shadow>
-                              </w:rPr>
-                              <w:t>estas</w:t>
-                            </w:r>
-                            <w:proofErr w:type="spellEnd"/>
-                            <w:r>
-                              <w:rPr>
-                                <w:rFonts w:ascii="Zilla Slab" w:hAnsi="Zilla Slab"/>
-                                <w:b/>
-                                <w:bCs/>
-                                <w:color w:val="3F3F3F"/>
-                                <w:spacing w:val="55"/>
-                                <w:sz w:val="28"/>
-                                <w:szCs w:val="28"/>
-                                <w:lang w:val="en-US"/>
-                                <w14:shadow w14:blurRad="177800" w14:dist="57150" w14:dir="5400000" w14:sx="100000" w14:sy="100000" w14:kx="0" w14:ky="0" w14:algn="tl">
-                                  <w14:srgbClr w14:val="FFFFFF"/>
-                                </w14:shadow>
-                              </w:rPr>
-                              <w:t xml:space="preserve"> </w:t>
-                            </w:r>
-                            <w:proofErr w:type="spellStart"/>
-                            <w:r>
-                              <w:rPr>
-                                <w:rFonts w:ascii="Zilla Slab" w:hAnsi="Zilla Slab"/>
-                                <w:b/>
-                                <w:bCs/>
-                                <w:color w:val="3F3F3F"/>
-                                <w:spacing w:val="55"/>
-                                <w:sz w:val="28"/>
-                                <w:szCs w:val="28"/>
-                                <w:lang w:val="en-US"/>
-                                <w14:shadow w14:blurRad="177800" w14:dist="57150" w14:dir="5400000" w14:sx="100000" w14:sy="100000" w14:kx="0" w14:ky="0" w14:algn="tl">
-                                  <w14:srgbClr w14:val="FFFFFF"/>
-                                </w14:shadow>
-                              </w:rPr>
-                              <w:t>iniciato</w:t>
-                            </w:r>
-                            <w:proofErr w:type="spellEnd"/>
-                            <w:r>
-                              <w:rPr>
-                                <w:rFonts w:ascii="Zilla Slab" w:hAnsi="Zilla Slab"/>
-                                <w:b/>
-                                <w:bCs/>
-                                <w:color w:val="3F3F3F"/>
-                                <w:spacing w:val="55"/>
-                                <w:sz w:val="28"/>
-                                <w:szCs w:val="28"/>
-                                <w:lang w:val="en-US"/>
-                                <w14:shadow w14:blurRad="177800" w14:dist="57150" w14:dir="5400000" w14:sx="100000" w14:sy="100000" w14:kx="0" w14:ky="0" w14:algn="tl">
-                                  <w14:srgbClr w14:val="FFFFFF"/>
-                                </w14:shadow>
-                              </w:rPr>
-                              <w:t xml:space="preserve"> por </w:t>
-                            </w:r>
-                            <w:proofErr w:type="spellStart"/>
-                            <w:r>
-                              <w:rPr>
-                                <w:rFonts w:ascii="Zilla Slab" w:hAnsi="Zilla Slab"/>
-                                <w:b/>
-                                <w:bCs/>
-                                <w:color w:val="3F3F3F"/>
-                                <w:spacing w:val="55"/>
-                                <w:sz w:val="28"/>
-                                <w:szCs w:val="28"/>
-                                <w:lang w:val="en-US"/>
-                                <w14:shadow w14:blurRad="177800" w14:dist="57150" w14:dir="5400000" w14:sx="100000" w14:sy="100000" w14:kx="0" w14:ky="0" w14:algn="tl">
-                                  <w14:srgbClr w14:val="FFFFFF"/>
-                                </w14:shadow>
-                              </w:rPr>
-                              <w:t>helpi</w:t>
-                            </w:r>
-                            <w:proofErr w:type="spellEnd"/>
-                            <w:r>
-                              <w:rPr>
-                                <w:rFonts w:ascii="Zilla Slab" w:hAnsi="Zilla Slab"/>
-                                <w:b/>
-                                <w:bCs/>
-                                <w:color w:val="3F3F3F"/>
-                                <w:spacing w:val="55"/>
-                                <w:sz w:val="28"/>
-                                <w:szCs w:val="28"/>
-                                <w:lang w:val="en-US"/>
-                                <w14:shadow w14:blurRad="177800" w14:dist="57150" w14:dir="5400000" w14:sx="100000" w14:sy="100000" w14:kx="0" w14:ky="0" w14:algn="tl">
-                                  <w14:srgbClr w14:val="FFFFFF"/>
-                                </w14:shadow>
-                              </w:rPr>
-                              <w:t xml:space="preserve"> </w:t>
-                            </w:r>
-                            <w:proofErr w:type="spellStart"/>
-                            <w:r>
-                              <w:rPr>
-                                <w:rFonts w:ascii="Zilla Slab" w:hAnsi="Zilla Slab"/>
-                                <w:b/>
-                                <w:bCs/>
-                                <w:color w:val="3F3F3F"/>
-                                <w:spacing w:val="55"/>
-                                <w:sz w:val="28"/>
-                                <w:szCs w:val="28"/>
-                                <w:lang w:val="en-US"/>
-                                <w14:shadow w14:blurRad="177800" w14:dist="57150" w14:dir="5400000" w14:sx="100000" w14:sy="100000" w14:kx="0" w14:ky="0" w14:algn="tl">
-                                  <w14:srgbClr w14:val="FFFFFF"/>
-                                </w14:shadow>
-                              </w:rPr>
-                              <w:t>instrui</w:t>
-                            </w:r>
-                            <w:proofErr w:type="spellEnd"/>
-                            <w:r>
-                              <w:rPr>
-                                <w:rFonts w:ascii="Zilla Slab" w:hAnsi="Zilla Slab"/>
-                                <w:b/>
-                                <w:bCs/>
-                                <w:color w:val="3F3F3F"/>
-                                <w:spacing w:val="55"/>
-                                <w:sz w:val="28"/>
-                                <w:szCs w:val="28"/>
-                                <w:lang w:val="en-US"/>
-                                <w14:shadow w14:blurRad="177800" w14:dist="57150" w14:dir="5400000" w14:sx="100000" w14:sy="100000" w14:kx="0" w14:ky="0" w14:algn="tl">
-                                  <w14:srgbClr w14:val="FFFFFF"/>
-                                </w14:shadow>
-                              </w:rPr>
-                              <w:t xml:space="preserve"> al </w:t>
-                            </w:r>
-                            <w:proofErr w:type="spellStart"/>
-                            <w:r>
-                              <w:rPr>
-                                <w:rFonts w:ascii="Zilla Slab" w:hAnsi="Zilla Slab"/>
-                                <w:b/>
-                                <w:bCs/>
-                                <w:color w:val="3F3F3F"/>
-                                <w:spacing w:val="55"/>
-                                <w:sz w:val="28"/>
-                                <w:szCs w:val="28"/>
-                                <w:lang w:val="en-US"/>
-                                <w14:shadow w14:blurRad="177800" w14:dist="57150" w14:dir="5400000" w14:sx="100000" w14:sy="100000" w14:kx="0" w14:ky="0" w14:algn="tl">
-                                  <w14:srgbClr w14:val="FFFFFF"/>
-                                </w14:shadow>
-                              </w:rPr>
-                              <w:t>maŝinoj</w:t>
-                            </w:r>
-                            <w:proofErr w:type="spellEnd"/>
-                            <w:r>
-                              <w:rPr>
-                                <w:rFonts w:ascii="Zilla Slab" w:hAnsi="Zilla Slab"/>
-                                <w:b/>
-                                <w:bCs/>
-                                <w:color w:val="3F3F3F"/>
-                                <w:spacing w:val="55"/>
-                                <w:sz w:val="28"/>
-                                <w:szCs w:val="28"/>
-                                <w:lang w:val="en-US"/>
-                                <w14:shadow w14:blurRad="177800" w14:dist="57150" w14:dir="5400000" w14:sx="100000" w14:sy="100000" w14:kx="0" w14:ky="0" w14:algn="tl">
-                                  <w14:srgbClr w14:val="FFFFFF"/>
-                                </w14:shadow>
-                              </w:rPr>
-                              <w:t xml:space="preserve">, </w:t>
-                            </w:r>
-                            <w:proofErr w:type="spellStart"/>
-                            <w:r>
-                              <w:rPr>
-                                <w:rFonts w:ascii="Zilla Slab" w:hAnsi="Zilla Slab"/>
-                                <w:b/>
-                                <w:bCs/>
-                                <w:color w:val="3F3F3F"/>
-                                <w:spacing w:val="55"/>
-                                <w:sz w:val="28"/>
-                                <w:szCs w:val="28"/>
-                                <w:lang w:val="en-US"/>
-                                <w14:shadow w14:blurRad="177800" w14:dist="57150" w14:dir="5400000" w14:sx="100000" w14:sy="100000" w14:kx="0" w14:ky="0" w14:algn="tl">
-                                  <w14:srgbClr w14:val="FFFFFF"/>
-                                </w14:shadow>
-                              </w:rPr>
-                              <w:t>kiel</w:t>
-                            </w:r>
-                            <w:proofErr w:type="spellEnd"/>
-                            <w:r>
-                              <w:rPr>
-                                <w:rFonts w:ascii="Zilla Slab" w:hAnsi="Zilla Slab"/>
-                                <w:b/>
-                                <w:bCs/>
-                                <w:color w:val="3F3F3F"/>
-                                <w:spacing w:val="55"/>
-                                <w:sz w:val="28"/>
-                                <w:szCs w:val="28"/>
-                                <w:lang w:val="en-US"/>
-                                <w14:shadow w14:blurRad="177800" w14:dist="57150" w14:dir="5400000" w14:sx="100000" w14:sy="100000" w14:kx="0" w14:ky="0" w14:algn="tl">
-                                  <w14:srgbClr w14:val="FFFFFF"/>
-                                </w14:shadow>
-                              </w:rPr>
-                              <w:t xml:space="preserve"> </w:t>
-                            </w:r>
-                            <w:proofErr w:type="spellStart"/>
-                            <w:r>
-                              <w:rPr>
-                                <w:rFonts w:ascii="Zilla Slab" w:hAnsi="Zilla Slab"/>
-                                <w:b/>
-                                <w:bCs/>
-                                <w:color w:val="3F3F3F"/>
-                                <w:spacing w:val="55"/>
-                                <w:sz w:val="28"/>
-                                <w:szCs w:val="28"/>
-                                <w:lang w:val="en-US"/>
-                                <w14:shadow w14:blurRad="177800" w14:dist="57150" w14:dir="5400000" w14:sx="100000" w14:sy="100000" w14:kx="0" w14:ky="0" w14:algn="tl">
-                                  <w14:srgbClr w14:val="FFFFFF"/>
-                                </w14:shadow>
-                              </w:rPr>
-                              <w:t>veraj</w:t>
-                            </w:r>
-                            <w:proofErr w:type="spellEnd"/>
-                            <w:r>
-                              <w:rPr>
-                                <w:rFonts w:ascii="Zilla Slab" w:hAnsi="Zilla Slab"/>
-                                <w:b/>
-                                <w:bCs/>
-                                <w:color w:val="3F3F3F"/>
-                                <w:spacing w:val="55"/>
-                                <w:sz w:val="28"/>
-                                <w:szCs w:val="28"/>
-                                <w:lang w:val="en-US"/>
-                                <w14:shadow w14:blurRad="177800" w14:dist="57150" w14:dir="5400000" w14:sx="100000" w14:sy="100000" w14:kx="0" w14:ky="0" w14:algn="tl">
-                                  <w14:srgbClr w14:val="FFFFFF"/>
-                                </w14:shadow>
-                              </w:rPr>
-                              <w:t xml:space="preserve"> </w:t>
-                            </w:r>
-                            <w:proofErr w:type="spellStart"/>
-                            <w:r>
-                              <w:rPr>
-                                <w:rFonts w:ascii="Zilla Slab" w:hAnsi="Zilla Slab"/>
-                                <w:b/>
-                                <w:bCs/>
-                                <w:color w:val="3F3F3F"/>
-                                <w:spacing w:val="55"/>
-                                <w:sz w:val="28"/>
-                                <w:szCs w:val="28"/>
-                                <w:lang w:val="en-US"/>
-                                <w14:shadow w14:blurRad="177800" w14:dist="57150" w14:dir="5400000" w14:sx="100000" w14:sy="100000" w14:kx="0" w14:ky="0" w14:algn="tl">
-                                  <w14:srgbClr w14:val="FFFFFF"/>
-                                </w14:shadow>
-                              </w:rPr>
-                              <w:t>homoj</w:t>
-                            </w:r>
-                            <w:proofErr w:type="spellEnd"/>
-                            <w:r>
-                              <w:rPr>
-                                <w:rFonts w:ascii="Zilla Slab" w:hAnsi="Zilla Slab"/>
-                                <w:b/>
-                                <w:bCs/>
-                                <w:color w:val="3F3F3F"/>
-                                <w:spacing w:val="55"/>
-                                <w:sz w:val="28"/>
-                                <w:szCs w:val="28"/>
-                                <w:lang w:val="en-US"/>
-                                <w14:shadow w14:blurRad="177800" w14:dist="57150" w14:dir="5400000" w14:sx="100000" w14:sy="100000" w14:kx="0" w14:ky="0" w14:algn="tl">
-                                  <w14:srgbClr w14:val="FFFFFF"/>
-                                </w14:shadow>
-                              </w:rPr>
-                              <w:t xml:space="preserve"> </w:t>
-                            </w:r>
-                            <w:proofErr w:type="spellStart"/>
-                            <w:r>
-                              <w:rPr>
-                                <w:rFonts w:ascii="Zilla Slab" w:hAnsi="Zilla Slab"/>
-                                <w:b/>
-                                <w:bCs/>
-                                <w:color w:val="3F3F3F"/>
-                                <w:spacing w:val="55"/>
-                                <w:sz w:val="28"/>
-                                <w:szCs w:val="28"/>
-                                <w:lang w:val="en-US"/>
-                                <w14:shadow w14:blurRad="177800" w14:dist="57150" w14:dir="5400000" w14:sx="100000" w14:sy="100000" w14:kx="0" w14:ky="0" w14:algn="tl">
-                                  <w14:srgbClr w14:val="FFFFFF"/>
-                                </w14:shadow>
-                              </w:rPr>
-                              <w:t>parolas</w:t>
-                            </w:r>
-                            <w:proofErr w:type="spellEnd"/>
-                            <w:r>
-                              <w:rPr>
-                                <w:rFonts w:ascii="Zilla Slab" w:hAnsi="Zilla Slab"/>
-                                <w:b/>
-                                <w:bCs/>
-                                <w:color w:val="3F3F3F"/>
-                                <w:spacing w:val="55"/>
-                                <w:sz w:val="28"/>
-                                <w:szCs w:val="28"/>
-                                <w:lang w:val="en-US"/>
-                                <w14:shadow w14:blurRad="177800" w14:dist="57150" w14:dir="5400000" w14:sx="100000" w14:sy="100000" w14:kx="0" w14:ky="0" w14:algn="tl">
-                                  <w14:srgbClr w14:val="FFFFFF"/>
-                                </w14:shadow>
-                              </w:rPr>
-                              <w:t>.</w:t>
-                            </w:r>
-                          </w:p>
-                        </w:txbxContent>
-                      </wps:txbx>
-                      <wps:bodyPr wrap="square" lIns="50800" tIns="50800" rIns="50800" bIns="50800" numCol="1" anchor="t">
-                        <a:noAutofit/>
-                      </wps:bodyPr>
-                    </wps:wsp>
-                  </a:graphicData>
-                </a:graphic>
-                <wp14:sizeRelH relativeFrom="margin">
-                  <wp14:pctWidth>0</wp14:pctWidth>
-                </wp14:sizeRelH>
-                <wp14:sizeRelV relativeFrom="margin">
-                  <wp14:pctHeight>0</wp14:pctHeight>
-                </wp14:sizeRelV>
-              </wp:anchor>
-            </w:drawing>
-          </mc:Choice>
-          <mc:Fallback>
-            <w:pict>
-              <v:shape w14:anchorId="4F4B81F1" id="_x0000_s1027" type="#_x0000_t202" style="position:absolute;margin-left:-28.8pt;margin-top:141.8pt;width:502.85pt;height:55.35pt;z-index:251708416;visibility:visible;mso-wrap-style:square;mso-width-percent:0;mso-height-percent:0;mso-wrap-distance-left:12pt;mso-wrap-distance-top:12pt;mso-wrap-distance-right:12pt;mso-wrap-distance-bottom:12pt;mso-position-horizontal:absolute;mso-position-horizontal-relative:margin;mso-position-vertical:absolute;mso-position-vertical-relative:line;mso-width-percent:0;mso-height-percent:0;mso-width-relative:margin;mso-height-relative:margin;v-text-anchor:top" wrapcoords="0 0 21600 0 21600 21600 0 21600 0 0" o:gfxdata="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" filled="f" stroked="f" strokeweight="1pt">
-                <v:stroke miterlimit="4"/>
-                <v:textbox inset="4pt,4pt,4pt,4pt">
-                  <w:txbxContent>
-                    <w:p>
-                      <w:pPr>
-                        <w:pStyle w:val="a"/>
-                        <w:spacing w:line="400" w:lineRule="exact"/>
-                        <w:jc w:val="both"/>
-                        <w:rPr>
-                          <w:rFonts w:ascii="Zilla Slab" w:hAnsi="Zilla Slab"/>
-                          <w:b/>
-                          <w:bCs/>
-                          <w:color w:val="3F3F3F"/>
-                          <w:spacing w:val="55"/>
-                          <w:sz w:val="28"/>
-                          <w:szCs w:val="28"/>
-                          <w:lang w:val="en-US"/>
-                          <w14:shadow w14:blurRad="177800" w14:dist="57150" w14:dir="5400000" w14:sx="100000" w14:sy="100000" w14:kx="0" w14:ky="0" w14:algn="tl">
-                            <w14:srgbClr w14:val="FFFFFF"/>
-                          </w14:shadow>
-                        </w:rPr>
-                      </w:pPr>
-                      <w:r>
-                        <w:rPr>
-                          <w:rFonts w:ascii="Zilla Slab" w:hAnsi="Zilla Slab"/>
-                          <w:b/>
-                          <w:bCs/>
-                          <w:color w:val="3F3F3F"/>
-                          <w:spacing w:val="55"/>
-                          <w:sz w:val="28"/>
-                          <w:szCs w:val="28"/>
-                          <w:lang w:val="en-US"/>
-                          <w14:shadow w14:blurRad="177800" w14:dist="57150" w14:dir="5400000" w14:sx="100000" w14:sy="100000" w14:kx="0" w14:ky="0" w14:algn="tl">
-                            <w14:srgbClr w14:val="FFFFFF"/>
-                          </w14:shadow>
-                        </w:rPr>
-                        <w:t xml:space="preserve">La </w:t>
-                      </w:r>
-                      <w:proofErr w:type="spellStart"/>
-                      <w:r>
-                        <w:rPr>
-                          <w:rFonts w:ascii="Zilla Slab" w:hAnsi="Zilla Slab"/>
-                          <w:b/>
-                          <w:bCs/>
-                          <w:color w:val="3F3F3F"/>
-                          <w:spacing w:val="55"/>
-                          <w:sz w:val="28"/>
-                          <w:szCs w:val="28"/>
-                          <w:lang w:val="en-US"/>
-                          <w14:shadow w14:blurRad="177800" w14:dist="57150" w14:dir="5400000" w14:sx="100000" w14:sy="100000" w14:kx="0" w14:ky="0" w14:algn="tl">
-                            <w14:srgbClr w14:val="FFFFFF"/>
-                          </w14:shadow>
-                        </w:rPr>
-                        <w:t>projekto</w:t>
-                      </w:r>
-                      <w:proofErr w:type="spellEnd"/>
-                      <w:r>
-                        <w:rPr>
-                          <w:rFonts w:ascii="Zilla Slab" w:hAnsi="Zilla Slab"/>
-                          <w:b/>
-                          <w:bCs/>
-                          <w:color w:val="3F3F3F"/>
-                          <w:spacing w:val="55"/>
-                          <w:sz w:val="28"/>
-                          <w:szCs w:val="28"/>
-                          <w:lang w:val="en-US"/>
-                          <w14:shadow w14:blurRad="177800" w14:dist="57150" w14:dir="5400000" w14:sx="100000" w14:sy="100000" w14:kx="0" w14:ky="0" w14:algn="tl">
-                            <w14:srgbClr w14:val="FFFFFF"/>
-                          </w14:shadow>
-                        </w:rPr>
-                        <w:t xml:space="preserve"> Common Voice </w:t>
-                      </w:r>
-                      <w:proofErr w:type="spellStart"/>
-                      <w:r>
-                        <w:rPr>
-                          <w:rFonts w:ascii="Zilla Slab" w:hAnsi="Zilla Slab"/>
-                          <w:b/>
-                          <w:bCs/>
-                          <w:color w:val="3F3F3F"/>
-                          <w:spacing w:val="55"/>
-                          <w:sz w:val="28"/>
-                          <w:szCs w:val="28"/>
-                          <w:lang w:val="en-US"/>
-                          <w14:shadow w14:blurRad="177800" w14:dist="57150" w14:dir="5400000" w14:sx="100000" w14:sy="100000" w14:kx="0" w14:ky="0" w14:algn="tl">
-                            <w14:srgbClr w14:val="FFFFFF"/>
-                          </w14:shadow>
-                        </w:rPr>
-                        <w:t>estas</w:t>
-                      </w:r>
-                      <w:proofErr w:type="spellEnd"/>
-                      <w:r>
-                        <w:rPr>
-                          <w:rFonts w:ascii="Zilla Slab" w:hAnsi="Zilla Slab"/>
-                          <w:b/>
-                          <w:bCs/>
-                          <w:color w:val="3F3F3F"/>
-                          <w:spacing w:val="55"/>
-                          <w:sz w:val="28"/>
-                          <w:szCs w:val="28"/>
-                          <w:lang w:val="en-US"/>
-                          <w14:shadow w14:blurRad="177800" w14:dist="57150" w14:dir="5400000" w14:sx="100000" w14:sy="100000" w14:kx="0" w14:ky="0" w14:algn="tl">
-                            <w14:srgbClr w14:val="FFFFFF"/>
-                          </w14:shadow>
-                        </w:rPr>
-                        <w:t xml:space="preserve"> </w:t>
-                      </w:r>
-                      <w:proofErr w:type="spellStart"/>
-                      <w:r>
-                        <w:rPr>
-                          <w:rFonts w:ascii="Zilla Slab" w:hAnsi="Zilla Slab"/>
-                          <w:b/>
-                          <w:bCs/>
-                          <w:color w:val="3F3F3F"/>
-                          <w:spacing w:val="55"/>
-                          <w:sz w:val="28"/>
-                          <w:szCs w:val="28"/>
-                          <w:lang w:val="en-US"/>
-                          <w14:shadow w14:blurRad="177800" w14:dist="57150" w14:dir="5400000" w14:sx="100000" w14:sy="100000" w14:kx="0" w14:ky="0" w14:algn="tl">
-                            <w14:srgbClr w14:val="FFFFFF"/>
-                          </w14:shadow>
-                        </w:rPr>
-                        <w:t>iniciato</w:t>
-                      </w:r>
-                      <w:proofErr w:type="spellEnd"/>
-                      <w:r>
-                        <w:rPr>
-                          <w:rFonts w:ascii="Zilla Slab" w:hAnsi="Zilla Slab"/>
-                          <w:b/>
-                          <w:bCs/>
-                          <w:color w:val="3F3F3F"/>
-                          <w:spacing w:val="55"/>
-                          <w:sz w:val="28"/>
-                          <w:szCs w:val="28"/>
-                          <w:lang w:val="en-US"/>
-                          <w14:shadow w14:blurRad="177800" w14:dist="57150" w14:dir="5400000" w14:sx="100000" w14:sy="100000" w14:kx="0" w14:ky="0" w14:algn="tl">
-                            <w14:srgbClr w14:val="FFFFFF"/>
-                          </w14:shadow>
-                        </w:rPr>
-                        <w:t xml:space="preserve"> por </w:t>
-                      </w:r>
-                      <w:proofErr w:type="spellStart"/>
-                      <w:r>
-                        <w:rPr>
-                          <w:rFonts w:ascii="Zilla Slab" w:hAnsi="Zilla Slab"/>
-                          <w:b/>
-                          <w:bCs/>
-                          <w:color w:val="3F3F3F"/>
-                          <w:spacing w:val="55"/>
-                          <w:sz w:val="28"/>
-                          <w:szCs w:val="28"/>
-                          <w:lang w:val="en-US"/>
-                          <w14:shadow w14:blurRad="177800" w14:dist="57150" w14:dir="5400000" w14:sx="100000" w14:sy="100000" w14:kx="0" w14:ky="0" w14:algn="tl">
-                            <w14:srgbClr w14:val="FFFFFF"/>
-                          </w14:shadow>
-                        </w:rPr>
-                        <w:t>helpi</w:t>
-                      </w:r>
-                      <w:proofErr w:type="spellEnd"/>
-                      <w:r>
-                        <w:rPr>
-                          <w:rFonts w:ascii="Zilla Slab" w:hAnsi="Zilla Slab"/>
-                          <w:b/>
-                          <w:bCs/>
-                          <w:color w:val="3F3F3F"/>
-                          <w:spacing w:val="55"/>
-                          <w:sz w:val="28"/>
-                          <w:szCs w:val="28"/>
-                          <w:lang w:val="en-US"/>
-                          <w14:shadow w14:blurRad="177800" w14:dist="57150" w14:dir="5400000" w14:sx="100000" w14:sy="100000" w14:kx="0" w14:ky="0" w14:algn="tl">
-                            <w14:srgbClr w14:val="FFFFFF"/>
-                          </w14:shadow>
-                        </w:rPr>
-                        <w:t xml:space="preserve"> </w:t>
-                      </w:r>
-                      <w:proofErr w:type="spellStart"/>
-                      <w:r>
-                        <w:rPr>
-                          <w:rFonts w:ascii="Zilla Slab" w:hAnsi="Zilla Slab"/>
-                          <w:b/>
-                          <w:bCs/>
-                          <w:color w:val="3F3F3F"/>
-                          <w:spacing w:val="55"/>
-                          <w:sz w:val="28"/>
-                          <w:szCs w:val="28"/>
-                          <w:lang w:val="en-US"/>
-                          <w14:shadow w14:blurRad="177800" w14:dist="57150" w14:dir="5400000" w14:sx="100000" w14:sy="100000" w14:kx="0" w14:ky="0" w14:algn="tl">
-                            <w14:srgbClr w14:val="FFFFFF"/>
-                          </w14:shadow>
-                        </w:rPr>
-                        <w:t>instrui</w:t>
-                      </w:r>
-                      <w:proofErr w:type="spellEnd"/>
-                      <w:r>
-                        <w:rPr>
-                          <w:rFonts w:ascii="Zilla Slab" w:hAnsi="Zilla Slab"/>
-                          <w:b/>
-                          <w:bCs/>
-                          <w:color w:val="3F3F3F"/>
-                          <w:spacing w:val="55"/>
-                          <w:sz w:val="28"/>
-                          <w:szCs w:val="28"/>
-                          <w:lang w:val="en-US"/>
-                          <w14:shadow w14:blurRad="177800" w14:dist="57150" w14:dir="5400000" w14:sx="100000" w14:sy="100000" w14:kx="0" w14:ky="0" w14:algn="tl">
-                            <w14:srgbClr w14:val="FFFFFF"/>
-                          </w14:shadow>
-                        </w:rPr>
-                        <w:t xml:space="preserve"> al </w:t>
-                      </w:r>
-                      <w:proofErr w:type="spellStart"/>
-                      <w:r>
-                        <w:rPr>
-                          <w:rFonts w:ascii="Zilla Slab" w:hAnsi="Zilla Slab"/>
-                          <w:b/>
-                          <w:bCs/>
-                          <w:color w:val="3F3F3F"/>
-                          <w:spacing w:val="55"/>
-                          <w:sz w:val="28"/>
-                          <w:szCs w:val="28"/>
-                          <w:lang w:val="en-US"/>
-                          <w14:shadow w14:blurRad="177800" w14:dist="57150" w14:dir="5400000" w14:sx="100000" w14:sy="100000" w14:kx="0" w14:ky="0" w14:algn="tl">
-                            <w14:srgbClr w14:val="FFFFFF"/>
-                          </w14:shadow>
-                        </w:rPr>
-                        <w:t>maŝinoj</w:t>
-                      </w:r>
-                      <w:proofErr w:type="spellEnd"/>
-                      <w:r>
-                        <w:rPr>
-                          <w:rFonts w:ascii="Zilla Slab" w:hAnsi="Zilla Slab"/>
-                          <w:b/>
-                          <w:bCs/>
-                          <w:color w:val="3F3F3F"/>
-                          <w:spacing w:val="55"/>
-                          <w:sz w:val="28"/>
-                          <w:szCs w:val="28"/>
-                          <w:lang w:val="en-US"/>
-                          <w14:shadow w14:blurRad="177800" w14:dist="57150" w14:dir="5400000" w14:sx="100000" w14:sy="100000" w14:kx="0" w14:ky="0" w14:algn="tl">
-                            <w14:srgbClr w14:val="FFFFFF"/>
-                          </w14:shadow>
-                        </w:rPr>
-                        <w:t xml:space="preserve">, </w:t>
-                      </w:r>
-                      <w:proofErr w:type="spellStart"/>
-                      <w:r>
-                        <w:rPr>
-                          <w:rFonts w:ascii="Zilla Slab" w:hAnsi="Zilla Slab"/>
-                          <w:b/>
-                          <w:bCs/>
-                          <w:color w:val="3F3F3F"/>
-                          <w:spacing w:val="55"/>
-                          <w:sz w:val="28"/>
-                          <w:szCs w:val="28"/>
-                          <w:lang w:val="en-US"/>
-                          <w14:shadow w14:blurRad="177800" w14:dist="57150" w14:dir="5400000" w14:sx="100000" w14:sy="100000" w14:kx="0" w14:ky="0" w14:algn="tl">
-                            <w14:srgbClr w14:val="FFFFFF"/>
-                          </w14:shadow>
-                        </w:rPr>
-                        <w:t>kiel</w:t>
-                      </w:r>
-                      <w:proofErr w:type="spellEnd"/>
-                      <w:r>
-                        <w:rPr>
-                          <w:rFonts w:ascii="Zilla Slab" w:hAnsi="Zilla Slab"/>
-                          <w:b/>
-                          <w:bCs/>
-                          <w:color w:val="3F3F3F"/>
-                          <w:spacing w:val="55"/>
-                          <w:sz w:val="28"/>
-                          <w:szCs w:val="28"/>
-                          <w:lang w:val="en-US"/>
-                          <w14:shadow w14:blurRad="177800" w14:dist="57150" w14:dir="5400000" w14:sx="100000" w14:sy="100000" w14:kx="0" w14:ky="0" w14:algn="tl">
-                            <w14:srgbClr w14:val="FFFFFF"/>
-                          </w14:shadow>
-                        </w:rPr>
-                        <w:t xml:space="preserve"> </w:t>
-                      </w:r>
-                      <w:proofErr w:type="spellStart"/>
-                      <w:r>
-                        <w:rPr>
-                          <w:rFonts w:ascii="Zilla Slab" w:hAnsi="Zilla Slab"/>
-                          <w:b/>
-                          <w:bCs/>
-                          <w:color w:val="3F3F3F"/>
-                          <w:spacing w:val="55"/>
-                          <w:sz w:val="28"/>
-                          <w:szCs w:val="28"/>
-                          <w:lang w:val="en-US"/>
-                          <w14:shadow w14:blurRad="177800" w14:dist="57150" w14:dir="5400000" w14:sx="100000" w14:sy="100000" w14:kx="0" w14:ky="0" w14:algn="tl">
-                            <w14:srgbClr w14:val="FFFFFF"/>
-                          </w14:shadow>
-                        </w:rPr>
-                        <w:t>veraj</w:t>
-                      </w:r>
-                      <w:proofErr w:type="spellEnd"/>
-                      <w:r>
-                        <w:rPr>
-                          <w:rFonts w:ascii="Zilla Slab" w:hAnsi="Zilla Slab"/>
-                          <w:b/>
-                          <w:bCs/>
-                          <w:color w:val="3F3F3F"/>
-                          <w:spacing w:val="55"/>
-                          <w:sz w:val="28"/>
-                          <w:szCs w:val="28"/>
-                          <w:lang w:val="en-US"/>
-                          <w14:shadow w14:blurRad="177800" w14:dist="57150" w14:dir="5400000" w14:sx="100000" w14:sy="100000" w14:kx="0" w14:ky="0" w14:algn="tl">
-                            <w14:srgbClr w14:val="FFFFFF"/>
-                          </w14:shadow>
-                        </w:rPr>
-                        <w:t xml:space="preserve"> </w:t>
-                      </w:r>
-                      <w:proofErr w:type="spellStart"/>
-                      <w:r>
-                        <w:rPr>
-                          <w:rFonts w:ascii="Zilla Slab" w:hAnsi="Zilla Slab"/>
-                          <w:b/>
-                          <w:bCs/>
-                          <w:color w:val="3F3F3F"/>
-                          <w:spacing w:val="55"/>
-                          <w:sz w:val="28"/>
-                          <w:szCs w:val="28"/>
-                          <w:lang w:val="en-US"/>
-                          <w14:shadow w14:blurRad="177800" w14:dist="57150" w14:dir="5400000" w14:sx="100000" w14:sy="100000" w14:kx="0" w14:ky="0" w14:algn="tl">
-                            <w14:srgbClr w14:val="FFFFFF"/>
-                          </w14:shadow>
-                        </w:rPr>
-                        <w:t>homoj</w:t>
-                      </w:r>
-                      <w:proofErr w:type="spellEnd"/>
-                      <w:r>
-                        <w:rPr>
-                          <w:rFonts w:ascii="Zilla Slab" w:hAnsi="Zilla Slab"/>
-                          <w:b/>
-                          <w:bCs/>
-                          <w:color w:val="3F3F3F"/>
-                          <w:spacing w:val="55"/>
-                          <w:sz w:val="28"/>
-                          <w:szCs w:val="28"/>
-                          <w:lang w:val="en-US"/>
-                          <w14:shadow w14:blurRad="177800" w14:dist="57150" w14:dir="5400000" w14:sx="100000" w14:sy="100000" w14:kx="0" w14:ky="0" w14:algn="tl">
-                            <w14:srgbClr w14:val="FFFFFF"/>
-                          </w14:shadow>
-                        </w:rPr>
-                        <w:t xml:space="preserve"> </w:t>
-                      </w:r>
-                      <w:proofErr w:type="spellStart"/>
-                      <w:r>
-                        <w:rPr>
-                          <w:rFonts w:ascii="Zilla Slab" w:hAnsi="Zilla Slab"/>
-                          <w:b/>
-                          <w:bCs/>
-                          <w:color w:val="3F3F3F"/>
-                          <w:spacing w:val="55"/>
-                          <w:sz w:val="28"/>
-                          <w:szCs w:val="28"/>
-                          <w:lang w:val="en-US"/>
-                          <w14:shadow w14:blurRad="177800" w14:dist="57150" w14:dir="5400000" w14:sx="100000" w14:sy="100000" w14:kx="0" w14:ky="0" w14:algn="tl">
-                            <w14:srgbClr w14:val="FFFFFF"/>
-                          </w14:shadow>
-                        </w:rPr>
-                        <w:t>parolas</w:t>
-                      </w:r>
-                      <w:proofErr w:type="spellEnd"/>
-                      <w:r>
-                        <w:rPr>
-                          <w:rFonts w:ascii="Zilla Slab" w:hAnsi="Zilla Slab"/>
-                          <w:b/>
-                          <w:bCs/>
-                          <w:color w:val="3F3F3F"/>
-                          <w:spacing w:val="55"/>
-                          <w:sz w:val="28"/>
-                          <w:szCs w:val="28"/>
-                          <w:lang w:val="en-US"/>
                           <w14:shadow w14:blurRad="177800" w14:dist="57150" w14:dir="5400000" w14:sx="100000" w14:sy="100000" w14:kx="0" w14:ky="0" w14:algn="tl">
                             <w14:srgbClr w14:val="FFFFFF"/>
                           </w14:shadow>
@@ -11510,7 +11512,6 @@
                                 <w:szCs w:val="40"/>
                               </w:rPr>
                             </w:pPr>
-                            <w:bookmarkStart w:id="0" w:name="_GoBack"/>
                             <w:r>
                               <w:rPr>
                                 <w:rFonts w:ascii="Fira Sans Medium" w:hAnsi="Fira Sans Medium"/>
@@ -11519,7 +11520,6 @@
                               </w:rPr>
                               <w:t>1</w:t>
                             </w:r>
-                            <w:bookmarkEnd w:id="0"/>
                           </w:p>
                         </w:txbxContent>
                       </wps:txbx>
@@ -11559,7 +11559,6 @@
                           <w:szCs w:val="40"/>
                         </w:rPr>
                       </w:pPr>
-                      <w:bookmarkStart w:id="1" w:name="_GoBack"/>
                       <w:r>
                         <w:rPr>
                           <w:rFonts w:ascii="Fira Sans Medium" w:hAnsi="Fira Sans Medium"/>
@@ -11568,7 +11567,6 @@
                         </w:rPr>
                         <w:t>1</w:t>
                       </w:r>
-                      <w:bookmarkEnd w:id="1"/>
                     </w:p>
                   </w:txbxContent>
                 </v:textbox>
@@ -14499,7 +14497,7 @@
 </file>
 
 <file path=customXml/itemProps1.xml><?xml version="1.0" encoding="utf-8"?>
-<ds:datastoreItem xmlns:ds="http://schemas.openxmlformats.org/officeDocument/2006/customXml" ds:itemID="{8B3F0A11-59BD-2446-B4B2-9C605B6BDA90}">
+<ds:datastoreItem xmlns:ds="http://schemas.openxmlformats.org/officeDocument/2006/customXml" ds:itemID="{E7344F4D-440B-284F-908C-65CC8D2E8CFF}">
   <ds:schemaRefs>
     <ds:schemaRef ds:uri="http://schemas.openxmlformats.org/officeDocument/2006/bibliography"/>
   </ds:schemaRefs>

</xml_diff>